<commit_message>
fix Không hiện thông tin phòng vừa đăng kí có người ở trong thêm hóa đơn #18
</commit_message>
<xml_diff>
--- a/nha-tro-fe/public/contracts_file/Nguyen_Van_An_contract.docx
+++ b/nha-tro-fe/public/contracts_file/Nguyen_Van_An_contract.docx
@@ -129,7 +129,7 @@
           <w:szCs w:val="28"/>
           <w:bdr w:val="none" w:sz="0" w:space="0" w:color="auto" w:frame="1"/>
         </w:rPr>
-        <w:t xml:space="preserve">30</w:t>
+        <w:t xml:space="preserve">2</w:t>
       </w:r>
       <w:r>
         <w:rPr>
@@ -149,7 +149,7 @@
           <w:szCs w:val="28"/>
           <w:bdr w:val="none" w:sz="0" w:space="0" w:color="auto" w:frame="1"/>
         </w:rPr>
-        <w:t xml:space="preserve">8</w:t>
+        <w:t xml:space="preserve">9</w:t>
       </w:r>
       <w:r>
         <w:rPr>
@@ -308,7 +308,7 @@
           <w:szCs w:val="28"/>
           <w:bdr w:val="none" w:sz="0" w:space="0" w:color="auto" w:frame="1"/>
         </w:rPr>
-        <w:t xml:space="preserve"> 30</w:t>
+        <w:t xml:space="preserve"> 2</w:t>
       </w:r>
       <w:r>
         <w:rPr>
@@ -327,7 +327,7 @@
           <w:szCs w:val="28"/>
           <w:bdr w:val="none" w:sz="0" w:space="0" w:color="auto" w:frame="1"/>
         </w:rPr>
-        <w:t xml:space="preserve"> 8</w:t>
+        <w:t xml:space="preserve"> 9</w:t>
       </w:r>
       <w:r>
         <w:rPr>
@@ -427,7 +427,19 @@
           <w:szCs w:val="28"/>
           <w:bdr w:val="none" w:sz="0" w:space="0" w:color="auto" w:frame="1"/>
         </w:rPr>
-        <w:t>Nguyễn Thị Phi Phung</w:t>
+        <w:t xml:space="preserve">Nguyễn Thị Phi </w:t>
+      </w:r>
+      <w:r>
+        <w:rPr>
+          <w:rStyle w:val="Strong"/>
+          <w:b w:val="0"/>
+          <w:color w:val="000000"/>
+          <w:sz w:val="28"/>
+          <w:szCs w:val="28"/>
+          <w:bdr w:val="none" w:sz="0" w:space="0" w:color="auto" w:frame="1"/>
+          <w:lang w:val="en-US"/>
+        </w:rPr>
+        <w:t>Phụng</w:t>
       </w:r>
       <w:r>
         <w:rPr>
@@ -1095,7 +1107,7 @@
           <w:szCs w:val="28"/>
           <w:bdr w:val="none" w:sz="0" w:space="0" w:color="auto" w:frame="1"/>
         </w:rPr>
-        <w:t xml:space="preserve">30</w:t>
+        <w:t xml:space="preserve">2</w:t>
       </w:r>
       <w:r>
         <w:rPr>
@@ -1131,7 +1143,7 @@
           <w:szCs w:val="28"/>
           <w:bdr w:val="none" w:sz="0" w:space="0" w:color="auto" w:frame="1"/>
         </w:rPr>
-        <w:t xml:space="preserve">8</w:t>
+        <w:t xml:space="preserve">9</w:t>
       </w:r>
       <w:r>
         <w:rPr>
@@ -1894,18 +1906,7 @@
           <w:szCs w:val="28"/>
           <w:bdr w:val="none" w:sz="0" w:space="0" w:color="auto" w:frame="1"/>
         </w:rPr>
-        <w:t>............................</w:t>
-      </w:r>
-      <w:proofErr w:type="gramEnd"/>
-      <w:r>
-        <w:rPr>
-          <w:rStyle w:val="Emphasis"/>
-          <w:color w:val="000000"/>
-          <w:sz w:val="28"/>
-          <w:szCs w:val="28"/>
-          <w:bdr w:val="none" w:sz="0" w:space="0" w:color="auto" w:frame="1"/>
-        </w:rPr>
-        <w:t>)</w:t>
+        <w:t>............................)</w:t>
       </w:r>
     </w:p>
     <w:p>
@@ -3860,55 +3861,7 @@
                 <w:bdr w:val="none" w:sz="0" w:space="0" w:color="auto" w:frame="1"/>
                 <w:lang w:val="en-US"/>
               </w:rPr>
-              <w:t>(</w:t>
-            </w:r>
-            <w:proofErr w:type="spellStart"/>
-            <w:r>
-              <w:rPr>
-                <w:rStyle w:val="Strong"/>
-                <w:color w:val="000000"/>
-                <w:sz w:val="28"/>
-                <w:szCs w:val="28"/>
-                <w:bdr w:val="none" w:sz="0" w:space="0" w:color="auto" w:frame="1"/>
-                <w:lang w:val="en-US"/>
-              </w:rPr>
-              <w:t>Đã</w:t>
-            </w:r>
-            <w:proofErr w:type="spellEnd"/>
-            <w:r>
-              <w:rPr>
-                <w:rStyle w:val="Strong"/>
-                <w:color w:val="000000"/>
-                <w:sz w:val="28"/>
-                <w:szCs w:val="28"/>
-                <w:bdr w:val="none" w:sz="0" w:space="0" w:color="auto" w:frame="1"/>
-                <w:lang w:val="en-US"/>
-              </w:rPr>
-              <w:t xml:space="preserve"> </w:t>
-            </w:r>
-            <w:proofErr w:type="spellStart"/>
-            <w:r>
-              <w:rPr>
-                <w:rStyle w:val="Strong"/>
-                <w:color w:val="000000"/>
-                <w:sz w:val="28"/>
-                <w:szCs w:val="28"/>
-                <w:bdr w:val="none" w:sz="0" w:space="0" w:color="auto" w:frame="1"/>
-                <w:lang w:val="en-US"/>
-              </w:rPr>
-              <w:t>ký</w:t>
-            </w:r>
-            <w:proofErr w:type="spellEnd"/>
-            <w:r>
-              <w:rPr>
-                <w:rStyle w:val="Strong"/>
-                <w:color w:val="000000"/>
-                <w:sz w:val="28"/>
-                <w:szCs w:val="28"/>
-                <w:bdr w:val="none" w:sz="0" w:space="0" w:color="auto" w:frame="1"/>
-                <w:lang w:val="en-US"/>
-              </w:rPr>
-              <w:t>)</w:t>
+              <w:t>(Đã ký)</w:t>
             </w:r>
           </w:p>
           <w:p>

</xml_diff>